<commit_message>
Atualizacao matriz de riscos
</commit_message>
<xml_diff>
--- a/modules/matriz_de_riscos/template_matriz_parte2.docx
+++ b/modules/matriz_de_riscos/template_matriz_parte2.docx
@@ -4,7 +4,7 @@
   <w:body>
     <w:p>
       <w:r>
-        <w:t>Teste para verificação</w:t>
+        <w:t>Conforme § 5º do art. 38 da IN SGD/ME nº 1, de 2019, o Mapa de Gerenciamento de Riscos deve ser assinado pela Equipe de Planejamento da Contratação, nas fases de Planejamento da Contratação e de Seleção de Fornecedores, e pela Equipe de Fiscalização do Contrato, na fase de Gestão do Contrato.</w:t>
       </w:r>
     </w:p>
     <w:p/>
@@ -223,778 +223,27 @@
     </w:p>
     <w:p/>
     <w:p/>
-    <w:p>
+    <w:p/>
+    <w:p/>
+    <w:p/>
+    <w:p/>
+    <w:p/>
+    <w:p/>
+    <w:p/>
+    <w:p/>
+    <w:p/>
+    <w:p>
+      <w:pPr>
+        <w:tabs>
+          <w:tab w:val="left" w:pos="5225"/>
+        </w:tabs>
+      </w:pPr>
       <w:r>
-        <w:br w:type="page"/>
+        <w:tab/>
       </w:r>
     </w:p>
-    <w:p>
-      <w:pPr>
-        <w:rPr>
-          <w:b/>
-          <w:lang w:val="en-US"/>
-        </w:rPr>
-      </w:pPr>
-      <w:r>
-        <w:rPr>
-          <w:noProof/>
-        </w:rPr>
-        <w:lastRenderedPageBreak/>
-        <w:drawing>
-          <wp:anchor distT="0" distB="0" distL="114300" distR="114300" simplePos="0" relativeHeight="251659264" behindDoc="1" locked="0" layoutInCell="1" allowOverlap="1" wp14:anchorId="0B0DD6A2" wp14:editId="68FA4E35">
-            <wp:simplePos x="0" y="0"/>
-            <wp:positionH relativeFrom="column">
-              <wp:posOffset>-285192</wp:posOffset>
-            </wp:positionH>
-            <wp:positionV relativeFrom="paragraph">
-              <wp:posOffset>532</wp:posOffset>
-            </wp:positionV>
-            <wp:extent cx="663964" cy="663964"/>
-            <wp:effectExtent l="0" t="0" r="3175" b="3175"/>
-            <wp:wrapTight wrapText="bothSides">
-              <wp:wrapPolygon edited="0">
-                <wp:start x="5581" y="0"/>
-                <wp:lineTo x="0" y="3721"/>
-                <wp:lineTo x="0" y="15502"/>
-                <wp:lineTo x="3100" y="19843"/>
-                <wp:lineTo x="6201" y="21083"/>
-                <wp:lineTo x="14882" y="21083"/>
-                <wp:lineTo x="15502" y="21083"/>
-                <wp:lineTo x="17363" y="19843"/>
-                <wp:lineTo x="21083" y="16122"/>
-                <wp:lineTo x="21083" y="3721"/>
-                <wp:lineTo x="15502" y="0"/>
-                <wp:lineTo x="5581" y="0"/>
-              </wp:wrapPolygon>
-            </wp:wrapTight>
-            <wp:docPr id="1510188921" name="Imagem 3" descr="Logotipo, Ícone&#10;&#10;Descrição gerada automaticamente"/>
-            <wp:cNvGraphicFramePr>
-              <a:graphicFrameLocks xmlns:a="http://schemas.openxmlformats.org/drawingml/2006/main" noChangeAspect="1"/>
-            </wp:cNvGraphicFramePr>
-            <a:graphic xmlns:a="http://schemas.openxmlformats.org/drawingml/2006/main">
-              <a:graphicData uri="http://schemas.openxmlformats.org/drawingml/2006/picture">
-                <pic:pic xmlns:pic="http://schemas.openxmlformats.org/drawingml/2006/picture">
-                  <pic:nvPicPr>
-                    <pic:cNvPr id="1510188921" name="Imagem 3" descr="Logotipo, Ícone&#10;&#10;Descrição gerada automaticamente"/>
-                    <pic:cNvPicPr>
-                      <a:picLocks noChangeAspect="1" noChangeArrowheads="1"/>
-                    </pic:cNvPicPr>
-                  </pic:nvPicPr>
-                  <pic:blipFill>
-                    <a:blip r:embed="rId4" cstate="print">
-                      <a:extLst>
-                        <a:ext uri="{28A0092B-C50C-407E-A947-70E740481C1C}">
-                          <a14:useLocalDpi xmlns:a14="http://schemas.microsoft.com/office/drawing/2010/main" val="0"/>
-                        </a:ext>
-                      </a:extLst>
-                    </a:blip>
-                    <a:srcRect/>
-                    <a:stretch>
-                      <a:fillRect/>
-                    </a:stretch>
-                  </pic:blipFill>
-                  <pic:spPr bwMode="auto">
-                    <a:xfrm>
-                      <a:off x="0" y="0"/>
-                      <a:ext cx="663964" cy="663964"/>
-                    </a:xfrm>
-                    <a:prstGeom prst="rect">
-                      <a:avLst/>
-                    </a:prstGeom>
-                    <a:noFill/>
-                    <a:ln>
-                      <a:noFill/>
-                    </a:ln>
-                  </pic:spPr>
-                </pic:pic>
-              </a:graphicData>
-            </a:graphic>
-          </wp:anchor>
-        </w:drawing>
-      </w:r>
-      <w:r>
-        <w:rPr>
-          <w:lang w:val="en-US"/>
-        </w:rPr>
-        <w:drawing>
-          <wp:anchor distT="0" distB="0" distL="114300" distR="114300" simplePos="0" relativeHeight="251658240" behindDoc="1" locked="0" layoutInCell="1" allowOverlap="1" wp14:anchorId="030B5B3F" wp14:editId="27EDCDBB">
-            <wp:simplePos x="0" y="0"/>
-            <wp:positionH relativeFrom="column">
-              <wp:posOffset>4275351</wp:posOffset>
-            </wp:positionH>
-            <wp:positionV relativeFrom="paragraph">
-              <wp:posOffset>3357</wp:posOffset>
-            </wp:positionV>
-            <wp:extent cx="1421985" cy="683147"/>
-            <wp:effectExtent l="0" t="0" r="6985" b="3175"/>
-            <wp:wrapTight wrapText="bothSides">
-              <wp:wrapPolygon edited="0">
-                <wp:start x="8393" y="0"/>
-                <wp:lineTo x="4052" y="2411"/>
-                <wp:lineTo x="579" y="7233"/>
-                <wp:lineTo x="0" y="10247"/>
-                <wp:lineTo x="0" y="15673"/>
-                <wp:lineTo x="2605" y="21098"/>
-                <wp:lineTo x="21127" y="21098"/>
-                <wp:lineTo x="21417" y="19892"/>
-                <wp:lineTo x="21417" y="8439"/>
-                <wp:lineTo x="19101" y="5425"/>
-                <wp:lineTo x="13024" y="0"/>
-                <wp:lineTo x="8393" y="0"/>
-              </wp:wrapPolygon>
-            </wp:wrapTight>
-            <wp:docPr id="270772182" name="Imagem 2" descr="Interface gráfica do usuário&#10;&#10;Descrição gerada automaticamente"/>
-            <wp:cNvGraphicFramePr>
-              <a:graphicFrameLocks xmlns:a="http://schemas.openxmlformats.org/drawingml/2006/main" noChangeAspect="1"/>
-            </wp:cNvGraphicFramePr>
-            <a:graphic xmlns:a="http://schemas.openxmlformats.org/drawingml/2006/main">
-              <a:graphicData uri="http://schemas.openxmlformats.org/drawingml/2006/picture">
-                <pic:pic xmlns:pic="http://schemas.openxmlformats.org/drawingml/2006/picture">
-                  <pic:nvPicPr>
-                    <pic:cNvPr id="270772182" name="Imagem 2" descr="Interface gráfica do usuário&#10;&#10;Descrição gerada automaticamente"/>
-                    <pic:cNvPicPr>
-                      <a:picLocks noChangeAspect="1" noChangeArrowheads="1"/>
-                    </pic:cNvPicPr>
-                  </pic:nvPicPr>
-                  <pic:blipFill>
-                    <a:blip r:embed="rId5" cstate="print">
-                      <a:extLst>
-                        <a:ext uri="{28A0092B-C50C-407E-A947-70E740481C1C}">
-                          <a14:useLocalDpi xmlns:a14="http://schemas.microsoft.com/office/drawing/2010/main" val="0"/>
-                        </a:ext>
-                      </a:extLst>
-                    </a:blip>
-                    <a:srcRect/>
-                    <a:stretch>
-                      <a:fillRect/>
-                    </a:stretch>
-                  </pic:blipFill>
-                  <pic:spPr bwMode="auto">
-                    <a:xfrm>
-                      <a:off x="0" y="0"/>
-                      <a:ext cx="1421985" cy="683147"/>
-                    </a:xfrm>
-                    <a:prstGeom prst="rect">
-                      <a:avLst/>
-                    </a:prstGeom>
-                    <a:noFill/>
-                    <a:ln>
-                      <a:noFill/>
-                    </a:ln>
-                  </pic:spPr>
-                </pic:pic>
-              </a:graphicData>
-            </a:graphic>
-          </wp:anchor>
-        </w:drawing>
-      </w:r>
-    </w:p>
-    <w:p>
-      <w:pPr>
-        <w:jc w:val="center"/>
-        <w:rPr>
-          <w:lang w:val="en-US"/>
-        </w:rPr>
-      </w:pPr>
-      <w:proofErr w:type="spellStart"/>
-      <w:r>
-        <w:rPr>
-          <w:b/>
-          <w:lang w:val="en-US"/>
-        </w:rPr>
-        <w:t>Matriz</w:t>
-      </w:r>
-      <w:proofErr w:type="spellEnd"/>
-      <w:r>
-        <w:rPr>
-          <w:b/>
-          <w:lang w:val="en-US"/>
-        </w:rPr>
-        <w:t xml:space="preserve"> de </w:t>
-      </w:r>
-      <w:proofErr w:type="spellStart"/>
-      <w:r>
-        <w:rPr>
-          <w:b/>
-          <w:lang w:val="en-US"/>
-        </w:rPr>
-        <w:t>Gerenciamento</w:t>
-      </w:r>
-      <w:proofErr w:type="spellEnd"/>
-      <w:r>
-        <w:rPr>
-          <w:b/>
-          <w:lang w:val="en-US"/>
-        </w:rPr>
-        <w:t xml:space="preserve"> de </w:t>
-      </w:r>
-      <w:proofErr w:type="spellStart"/>
-      <w:r>
-        <w:rPr>
-          <w:b/>
-          <w:lang w:val="en-US"/>
-        </w:rPr>
-        <w:t>Riscos</w:t>
-      </w:r>
-      <w:proofErr w:type="spellEnd"/>
-    </w:p>
-    <w:p>
-      <w:pPr>
-        <w:rPr>
-          <w:lang w:val="en-US"/>
-        </w:rPr>
-      </w:pPr>
-    </w:p>
-    <w:p>
-      <w:pPr>
-        <w:rPr>
-          <w:lang w:val="en-US"/>
-        </w:rPr>
-      </w:pPr>
-    </w:p>
-    <w:p>
-      <w:pPr>
-        <w:jc w:val="both"/>
-        <w:rPr>
-          <w:lang w:val="en-US"/>
-        </w:rPr>
-      </w:pPr>
-    </w:p>
-    <w:p>
-      <w:pPr>
-        <w:jc w:val="both"/>
-        <w:rPr>
-          <w:lang w:val="en-US"/>
-        </w:rPr>
-      </w:pPr>
-      <w:proofErr w:type="spellStart"/>
-      <w:r>
-        <w:rPr>
-          <w:lang w:val="en-US"/>
-        </w:rPr>
-        <w:t>Matriz</w:t>
-      </w:r>
-      <w:proofErr w:type="spellEnd"/>
-      <w:r>
-        <w:rPr>
-          <w:lang w:val="en-US"/>
-        </w:rPr>
-        <w:t xml:space="preserve"> de </w:t>
-      </w:r>
-      <w:proofErr w:type="spellStart"/>
-      <w:r>
-        <w:rPr>
-          <w:lang w:val="en-US"/>
-        </w:rPr>
-        <w:t>Gerenciamento</w:t>
-      </w:r>
-      <w:proofErr w:type="spellEnd"/>
-      <w:r>
-        <w:rPr>
-          <w:lang w:val="en-US"/>
-        </w:rPr>
-        <w:t xml:space="preserve"> de </w:t>
-      </w:r>
-      <w:proofErr w:type="spellStart"/>
-      <w:r>
-        <w:rPr>
-          <w:lang w:val="en-US"/>
-        </w:rPr>
-        <w:t>Riscos</w:t>
-      </w:r>
-      <w:proofErr w:type="spellEnd"/>
-      <w:r>
-        <w:rPr>
-          <w:lang w:val="en-US"/>
-        </w:rPr>
-        <w:t xml:space="preserve"> </w:t>
-      </w:r>
-      <w:proofErr w:type="spellStart"/>
-      <w:r>
-        <w:rPr>
-          <w:lang w:val="en-US"/>
-        </w:rPr>
-        <w:t>gerada</w:t>
-      </w:r>
-      <w:proofErr w:type="spellEnd"/>
-      <w:r>
-        <w:rPr>
-          <w:lang w:val="en-US"/>
-        </w:rPr>
-        <w:t xml:space="preserve"> </w:t>
-      </w:r>
-      <w:proofErr w:type="spellStart"/>
-      <w:r>
-        <w:rPr>
-          <w:lang w:val="en-US"/>
-        </w:rPr>
-        <w:t>pelo</w:t>
-      </w:r>
-      <w:proofErr w:type="spellEnd"/>
-      <w:r>
-        <w:rPr>
-          <w:lang w:val="en-US"/>
-        </w:rPr>
-        <w:t xml:space="preserve"> Software ‘</w:t>
-      </w:r>
-      <w:proofErr w:type="spellStart"/>
-      <w:r>
-        <w:rPr>
-          <w:lang w:val="en-US"/>
-        </w:rPr>
-        <w:t>Licitação</w:t>
-      </w:r>
-      <w:proofErr w:type="spellEnd"/>
-      <w:r>
-        <w:rPr>
-          <w:lang w:val="en-US"/>
-        </w:rPr>
-        <w:t xml:space="preserve"> 360’, </w:t>
-      </w:r>
-      <w:proofErr w:type="spellStart"/>
-      <w:r>
-        <w:rPr>
-          <w:lang w:val="en-US"/>
-        </w:rPr>
-        <w:t>projeto</w:t>
-      </w:r>
-      <w:proofErr w:type="spellEnd"/>
-      <w:r>
-        <w:rPr>
-          <w:lang w:val="en-US"/>
-        </w:rPr>
-        <w:t xml:space="preserve"> de </w:t>
-      </w:r>
-      <w:proofErr w:type="spellStart"/>
-      <w:r>
-        <w:rPr>
-          <w:lang w:val="en-US"/>
-        </w:rPr>
-        <w:t>inovação</w:t>
-      </w:r>
-      <w:proofErr w:type="spellEnd"/>
-      <w:r>
-        <w:rPr>
-          <w:lang w:val="en-US"/>
-        </w:rPr>
-        <w:t xml:space="preserve"> </w:t>
-      </w:r>
-      <w:proofErr w:type="spellStart"/>
-      <w:r>
-        <w:rPr>
-          <w:lang w:val="en-US"/>
-        </w:rPr>
-        <w:t>desenvolvido</w:t>
-      </w:r>
-      <w:proofErr w:type="spellEnd"/>
-      <w:r>
-        <w:rPr>
-          <w:lang w:val="en-US"/>
-        </w:rPr>
-        <w:t xml:space="preserve"> no Centro de </w:t>
-      </w:r>
-      <w:proofErr w:type="spellStart"/>
-      <w:r>
-        <w:rPr>
-          <w:lang w:val="en-US"/>
-        </w:rPr>
-        <w:t>Intendência</w:t>
-      </w:r>
-      <w:proofErr w:type="spellEnd"/>
-      <w:r>
-        <w:rPr>
-          <w:lang w:val="en-US"/>
-        </w:rPr>
-        <w:t xml:space="preserve"> da Marinha </w:t>
-      </w:r>
-      <w:proofErr w:type="spellStart"/>
-      <w:r>
-        <w:rPr>
-          <w:lang w:val="en-US"/>
-        </w:rPr>
-        <w:t>em</w:t>
-      </w:r>
-      <w:proofErr w:type="spellEnd"/>
-      <w:r>
-        <w:rPr>
-          <w:lang w:val="en-US"/>
-        </w:rPr>
-        <w:t xml:space="preserve"> Brasília (CeIMBra).</w:t>
-      </w:r>
-      <w:r>
-        <w:rPr>
-          <w:lang w:val="en-US"/>
-        </w:rPr>
-        <w:br/>
-        <w:t xml:space="preserve">O </w:t>
-      </w:r>
-      <w:proofErr w:type="spellStart"/>
-      <w:r>
-        <w:rPr>
-          <w:lang w:val="en-US"/>
-        </w:rPr>
-        <w:t>Licitação</w:t>
-      </w:r>
-      <w:proofErr w:type="spellEnd"/>
-      <w:r>
-        <w:rPr>
-          <w:lang w:val="en-US"/>
-        </w:rPr>
-        <w:t xml:space="preserve"> 360 é um software </w:t>
-      </w:r>
-      <w:proofErr w:type="spellStart"/>
-      <w:r>
-        <w:rPr>
-          <w:lang w:val="en-US"/>
-        </w:rPr>
-        <w:t>inovador</w:t>
-      </w:r>
-      <w:proofErr w:type="spellEnd"/>
-      <w:r>
-        <w:rPr>
-          <w:lang w:val="en-US"/>
-        </w:rPr>
-        <w:t xml:space="preserve"> que </w:t>
-      </w:r>
-      <w:proofErr w:type="spellStart"/>
-      <w:r>
-        <w:rPr>
-          <w:lang w:val="en-US"/>
-        </w:rPr>
-        <w:t>facilita</w:t>
-      </w:r>
-      <w:proofErr w:type="spellEnd"/>
-      <w:r>
-        <w:rPr>
-          <w:lang w:val="en-US"/>
-        </w:rPr>
-        <w:t xml:space="preserve">, </w:t>
-      </w:r>
-      <w:proofErr w:type="spellStart"/>
-      <w:r>
-        <w:rPr>
-          <w:lang w:val="en-US"/>
-        </w:rPr>
-        <w:t>otimiza</w:t>
-      </w:r>
-      <w:proofErr w:type="spellEnd"/>
-      <w:r>
-        <w:rPr>
-          <w:lang w:val="en-US"/>
-        </w:rPr>
-        <w:t xml:space="preserve"> e </w:t>
-      </w:r>
-      <w:proofErr w:type="spellStart"/>
-      <w:r>
-        <w:rPr>
-          <w:lang w:val="en-US"/>
-        </w:rPr>
-        <w:t>automatiza</w:t>
-      </w:r>
-      <w:proofErr w:type="spellEnd"/>
-      <w:r>
-        <w:rPr>
-          <w:lang w:val="en-US"/>
-        </w:rPr>
-        <w:t xml:space="preserve"> </w:t>
-      </w:r>
-      <w:proofErr w:type="spellStart"/>
-      <w:r>
-        <w:rPr>
-          <w:lang w:val="en-US"/>
-        </w:rPr>
-        <w:t>os</w:t>
-      </w:r>
-      <w:proofErr w:type="spellEnd"/>
-      <w:r>
-        <w:rPr>
-          <w:lang w:val="en-US"/>
-        </w:rPr>
-        <w:t xml:space="preserve"> </w:t>
-      </w:r>
-      <w:proofErr w:type="spellStart"/>
-      <w:r>
-        <w:rPr>
-          <w:lang w:val="en-US"/>
-        </w:rPr>
-        <w:t>processos</w:t>
-      </w:r>
-      <w:proofErr w:type="spellEnd"/>
-      <w:r>
-        <w:rPr>
-          <w:lang w:val="en-US"/>
-        </w:rPr>
-        <w:t xml:space="preserve"> de </w:t>
-      </w:r>
-      <w:proofErr w:type="spellStart"/>
-      <w:r>
-        <w:rPr>
-          <w:lang w:val="en-US"/>
-        </w:rPr>
-        <w:t>licitação</w:t>
-      </w:r>
-      <w:proofErr w:type="spellEnd"/>
-      <w:r>
-        <w:rPr>
-          <w:lang w:val="en-US"/>
-        </w:rPr>
-        <w:t xml:space="preserve">, </w:t>
-      </w:r>
-      <w:proofErr w:type="spellStart"/>
-      <w:r>
-        <w:rPr>
-          <w:lang w:val="en-US"/>
-        </w:rPr>
-        <w:t>proporcionando</w:t>
-      </w:r>
-      <w:proofErr w:type="spellEnd"/>
-      <w:r>
-        <w:rPr>
-          <w:lang w:val="en-US"/>
-        </w:rPr>
-        <w:t xml:space="preserve"> </w:t>
-      </w:r>
-      <w:proofErr w:type="spellStart"/>
-      <w:r>
-        <w:rPr>
-          <w:lang w:val="en-US"/>
-        </w:rPr>
-        <w:t>maior</w:t>
-      </w:r>
-      <w:proofErr w:type="spellEnd"/>
-      <w:r>
-        <w:rPr>
-          <w:lang w:val="en-US"/>
-        </w:rPr>
-        <w:t xml:space="preserve"> </w:t>
-      </w:r>
-      <w:proofErr w:type="spellStart"/>
-      <w:r>
-        <w:rPr>
-          <w:lang w:val="en-US"/>
-        </w:rPr>
-        <w:t>segurança</w:t>
-      </w:r>
-      <w:proofErr w:type="spellEnd"/>
-      <w:r>
-        <w:rPr>
-          <w:lang w:val="en-US"/>
-        </w:rPr>
-        <w:t xml:space="preserve"> e </w:t>
-      </w:r>
-      <w:proofErr w:type="spellStart"/>
-      <w:r>
-        <w:rPr>
-          <w:lang w:val="en-US"/>
-        </w:rPr>
-        <w:t>eficiência</w:t>
-      </w:r>
-      <w:proofErr w:type="spellEnd"/>
-      <w:r>
-        <w:rPr>
-          <w:lang w:val="en-US"/>
-        </w:rPr>
-        <w:t xml:space="preserve">. </w:t>
-      </w:r>
-      <w:proofErr w:type="spellStart"/>
-      <w:r>
-        <w:rPr>
-          <w:lang w:val="en-US"/>
-        </w:rPr>
-        <w:t>Desenvolvido</w:t>
-      </w:r>
-      <w:proofErr w:type="spellEnd"/>
-      <w:r>
-        <w:rPr>
-          <w:lang w:val="en-US"/>
-        </w:rPr>
-        <w:t xml:space="preserve"> </w:t>
-      </w:r>
-      <w:proofErr w:type="spellStart"/>
-      <w:r>
-        <w:rPr>
-          <w:lang w:val="en-US"/>
-        </w:rPr>
-        <w:t>pelo</w:t>
-      </w:r>
-      <w:proofErr w:type="spellEnd"/>
-      <w:r>
-        <w:rPr>
-          <w:lang w:val="en-US"/>
-        </w:rPr>
-        <w:t xml:space="preserve"> Centro de </w:t>
-      </w:r>
-      <w:proofErr w:type="spellStart"/>
-      <w:r>
-        <w:rPr>
-          <w:lang w:val="en-US"/>
-        </w:rPr>
-        <w:t>Intendência</w:t>
-      </w:r>
-      <w:proofErr w:type="spellEnd"/>
-      <w:r>
-        <w:rPr>
-          <w:lang w:val="en-US"/>
-        </w:rPr>
-        <w:t xml:space="preserve"> da Marinha </w:t>
-      </w:r>
-      <w:proofErr w:type="spellStart"/>
-      <w:r>
-        <w:rPr>
-          <w:lang w:val="en-US"/>
-        </w:rPr>
-        <w:t>em</w:t>
-      </w:r>
-      <w:proofErr w:type="spellEnd"/>
-      <w:r>
-        <w:rPr>
-          <w:lang w:val="en-US"/>
-        </w:rPr>
-        <w:t xml:space="preserve"> Brasília (CeIMBra), o </w:t>
-      </w:r>
-      <w:proofErr w:type="spellStart"/>
-      <w:r>
-        <w:rPr>
-          <w:lang w:val="en-US"/>
-        </w:rPr>
-        <w:t>Licitação</w:t>
-      </w:r>
-      <w:proofErr w:type="spellEnd"/>
-      <w:r>
-        <w:rPr>
-          <w:lang w:val="en-US"/>
-        </w:rPr>
-        <w:t xml:space="preserve"> 360 é </w:t>
-      </w:r>
-      <w:proofErr w:type="spellStart"/>
-      <w:r>
-        <w:rPr>
-          <w:lang w:val="en-US"/>
-        </w:rPr>
-        <w:t>uma</w:t>
-      </w:r>
-      <w:proofErr w:type="spellEnd"/>
-      <w:r>
-        <w:rPr>
-          <w:lang w:val="en-US"/>
-        </w:rPr>
-        <w:t xml:space="preserve"> ferramenta </w:t>
-      </w:r>
-      <w:proofErr w:type="spellStart"/>
-      <w:r>
-        <w:rPr>
-          <w:lang w:val="en-US"/>
-        </w:rPr>
-        <w:t>essencial</w:t>
-      </w:r>
-      <w:proofErr w:type="spellEnd"/>
-      <w:r>
-        <w:rPr>
-          <w:lang w:val="en-US"/>
-        </w:rPr>
-        <w:t xml:space="preserve"> para </w:t>
-      </w:r>
-      <w:proofErr w:type="spellStart"/>
-      <w:r>
-        <w:rPr>
-          <w:lang w:val="en-US"/>
-        </w:rPr>
-        <w:t>organizações</w:t>
-      </w:r>
-      <w:proofErr w:type="spellEnd"/>
-      <w:r>
-        <w:rPr>
-          <w:lang w:val="en-US"/>
-        </w:rPr>
-        <w:t xml:space="preserve"> que </w:t>
-      </w:r>
-      <w:proofErr w:type="spellStart"/>
-      <w:r>
-        <w:rPr>
-          <w:lang w:val="en-US"/>
-        </w:rPr>
-        <w:t>buscam</w:t>
-      </w:r>
-      <w:proofErr w:type="spellEnd"/>
-      <w:r>
-        <w:rPr>
-          <w:lang w:val="en-US"/>
-        </w:rPr>
-        <w:t xml:space="preserve"> </w:t>
-      </w:r>
-      <w:proofErr w:type="spellStart"/>
-      <w:r>
-        <w:rPr>
-          <w:lang w:val="en-US"/>
-        </w:rPr>
-        <w:t>excelência</w:t>
-      </w:r>
-      <w:proofErr w:type="spellEnd"/>
-      <w:r>
-        <w:rPr>
-          <w:lang w:val="en-US"/>
-        </w:rPr>
-        <w:t xml:space="preserve"> </w:t>
-      </w:r>
-      <w:proofErr w:type="spellStart"/>
-      <w:r>
-        <w:rPr>
-          <w:lang w:val="en-US"/>
-        </w:rPr>
-        <w:t>em</w:t>
-      </w:r>
-      <w:proofErr w:type="spellEnd"/>
-      <w:r>
-        <w:rPr>
-          <w:lang w:val="en-US"/>
-        </w:rPr>
-        <w:t xml:space="preserve"> </w:t>
-      </w:r>
-      <w:proofErr w:type="spellStart"/>
-      <w:r>
-        <w:rPr>
-          <w:lang w:val="en-US"/>
-        </w:rPr>
-        <w:t>suas</w:t>
-      </w:r>
-      <w:proofErr w:type="spellEnd"/>
-      <w:r>
-        <w:rPr>
-          <w:lang w:val="en-US"/>
-        </w:rPr>
-        <w:t xml:space="preserve"> </w:t>
-      </w:r>
-      <w:proofErr w:type="spellStart"/>
-      <w:r>
-        <w:rPr>
-          <w:lang w:val="en-US"/>
-        </w:rPr>
-        <w:t>práticas</w:t>
-      </w:r>
-      <w:proofErr w:type="spellEnd"/>
-      <w:r>
-        <w:rPr>
-          <w:lang w:val="en-US"/>
-        </w:rPr>
-        <w:t xml:space="preserve"> de </w:t>
-      </w:r>
-      <w:proofErr w:type="spellStart"/>
-      <w:r>
-        <w:rPr>
-          <w:lang w:val="en-US"/>
-        </w:rPr>
-        <w:t>licitação</w:t>
-      </w:r>
-      <w:proofErr w:type="spellEnd"/>
-      <w:r>
-        <w:rPr>
-          <w:lang w:val="en-US"/>
-        </w:rPr>
-        <w:t>.</w:t>
-      </w:r>
-    </w:p>
-    <w:p/>
     <w:sectPr>
+      <w:footerReference w:type="default" r:id="rId6"/>
       <w:pgSz w:w="11906" w:h="16838"/>
       <w:pgMar w:top="1417" w:right="1701" w:bottom="1417" w:left="1701" w:header="708" w:footer="708" w:gutter="0"/>
       <w:cols w:space="708"/>
@@ -1002,6 +251,256 @@
     </w:sectPr>
   </w:body>
 </w:document>
+</file>
+
+<file path=word/endnotes.xml><?xml version="1.0" encoding="utf-8"?>
+<w:endnotes xmlns:wpc="http://schemas.microsoft.com/office/word/2010/wordprocessingCanvas" xmlns:cx="http://schemas.microsoft.com/office/drawing/2014/chartex" xmlns:cx1="http://schemas.microsoft.com/office/drawing/2015/9/8/chartex" xmlns:cx2="http://schemas.microsoft.com/office/drawing/2015/10/21/chartex" xmlns:cx3="http://schemas.microsoft.com/office/drawing/2016/5/9/chartex" xmlns:cx4="http://schemas.microsoft.com/office/drawing/2016/5/10/chartex" xmlns:cx5="http://schemas.microsoft.com/office/drawing/2016/5/11/chartex" xmlns:cx6="http://schemas.microsoft.com/office/drawing/2016/5/12/chartex" xmlns:cx7="http://schemas.microsoft.com/office/drawing/2016/5/13/chartex" xmlns:cx8="http://schemas.microsoft.com/office/drawing/2016/5/14/chartex" xmlns:mc="http://schemas.openxmlformats.org/markup-compatibility/2006" xmlns:aink="http://schemas.microsoft.com/office/drawing/2016/ink" xmlns:am3d="http://schemas.microsoft.com/office/drawing/2017/model3d" xmlns:o="urn:schemas-microsoft-com:office:office" xmlns:oel="http://schemas.microsoft.com/office/2019/extlst" xmlns:r="http://schemas.openxmlformats.org/officeDocument/2006/relationships" xmlns:m="http://schemas.openxmlformats.org/officeDocument/2006/math" xmlns:v="urn:schemas-microsoft-com:vml" xmlns:wp14="http://schemas.microsoft.com/office/word/2010/wordprocessingDrawing" xmlns:wp="http://schemas.openxmlformats.org/drawingml/2006/wordprocessingDrawing" xmlns:w10="urn:schemas-microsoft-com:office:word" xmlns:w="http://schemas.openxmlformats.org/wordprocessingml/2006/main" xmlns:w14="http://schemas.microsoft.com/office/word/2010/wordml" xmlns:w15="http://schemas.microsoft.com/office/word/2012/wordml" xmlns:w16cex="http://schemas.microsoft.com/office/word/2018/wordml/cex" xmlns:w16cid="http://schemas.microsoft.com/office/word/2016/wordml/cid" xmlns:w16="http://schemas.microsoft.com/office/word/2018/wordml" xmlns:w16du="http://schemas.microsoft.com/office/word/2023/wordml/word16du" xmlns:w16sdtdh="http://schemas.microsoft.com/office/word/2020/wordml/sdtdatahash" xmlns:w16se="http://schemas.microsoft.com/office/word/2015/wordml/symex" xmlns:wpg="http://schemas.microsoft.com/office/word/2010/wordprocessingGroup" xmlns:wpi="http://schemas.microsoft.com/office/word/2010/wordprocessingInk" xmlns:wne="http://schemas.microsoft.com/office/word/2006/wordml" xmlns:wps="http://schemas.microsoft.com/office/word/2010/wordprocessingShape" mc:Ignorable="w14 w15 w16se w16cid w16 w16cex w16sdtdh w16du wp14">
+  <w:endnote w:type="separator" w:id="-1">
+    <w:p>
+      <w:pPr>
+        <w:spacing w:after="0" w:line="240" w:lineRule="auto"/>
+      </w:pPr>
+      <w:r>
+        <w:separator/>
+      </w:r>
+    </w:p>
+  </w:endnote>
+  <w:endnote w:type="continuationSeparator" w:id="0">
+    <w:p>
+      <w:pPr>
+        <w:spacing w:after="0" w:line="240" w:lineRule="auto"/>
+      </w:pPr>
+      <w:r>
+        <w:continuationSeparator/>
+      </w:r>
+    </w:p>
+  </w:endnote>
+</w:endnotes>
+</file>
+
+<file path=word/footer1.xml><?xml version="1.0" encoding="utf-8"?>
+<w:ftr xmlns:wpc="http://schemas.microsoft.com/office/word/2010/wordprocessingCanvas" xmlns:cx="http://schemas.microsoft.com/office/drawing/2014/chartex" xmlns:cx1="http://schemas.microsoft.com/office/drawing/2015/9/8/chartex" xmlns:cx2="http://schemas.microsoft.com/office/drawing/2015/10/21/chartex" xmlns:cx3="http://schemas.microsoft.com/office/drawing/2016/5/9/chartex" xmlns:cx4="http://schemas.microsoft.com/office/drawing/2016/5/10/chartex" xmlns:cx5="http://schemas.microsoft.com/office/drawing/2016/5/11/chartex" xmlns:cx6="http://schemas.microsoft.com/office/drawing/2016/5/12/chartex" xmlns:cx7="http://schemas.microsoft.com/office/drawing/2016/5/13/chartex" xmlns:cx8="http://schemas.microsoft.com/office/drawing/2016/5/14/chartex" xmlns:mc="http://schemas.openxmlformats.org/markup-compatibility/2006" xmlns:aink="http://schemas.microsoft.com/office/drawing/2016/ink" xmlns:am3d="http://schemas.microsoft.com/office/drawing/2017/model3d" xmlns:o="urn:schemas-microsoft-com:office:office" xmlns:oel="http://schemas.microsoft.com/office/2019/extlst" xmlns:r="http://schemas.openxmlformats.org/officeDocument/2006/relationships" xmlns:m="http://schemas.openxmlformats.org/officeDocument/2006/math" xmlns:v="urn:schemas-microsoft-com:vml" xmlns:wp14="http://schemas.microsoft.com/office/word/2010/wordprocessingDrawing" xmlns:wp="http://schemas.openxmlformats.org/drawingml/2006/wordprocessingDrawing" xmlns:w10="urn:schemas-microsoft-com:office:word" xmlns:w="http://schemas.openxmlformats.org/wordprocessingml/2006/main" xmlns:w14="http://schemas.microsoft.com/office/word/2010/wordml" xmlns:w15="http://schemas.microsoft.com/office/word/2012/wordml" xmlns:w16cex="http://schemas.microsoft.com/office/word/2018/wordml/cex" xmlns:w16cid="http://schemas.microsoft.com/office/word/2016/wordml/cid" xmlns:w16="http://schemas.microsoft.com/office/word/2018/wordml" xmlns:w16du="http://schemas.microsoft.com/office/word/2023/wordml/word16du" xmlns:w16sdtdh="http://schemas.microsoft.com/office/word/2020/wordml/sdtdatahash" xmlns:w16se="http://schemas.microsoft.com/office/word/2015/wordml/symex" xmlns:wpg="http://schemas.microsoft.com/office/word/2010/wordprocessingGroup" xmlns:wpi="http://schemas.microsoft.com/office/word/2010/wordprocessingInk" xmlns:wne="http://schemas.microsoft.com/office/word/2006/wordml" xmlns:wps="http://schemas.microsoft.com/office/word/2010/wordprocessingShape" mc:Ignorable="w14 w15 w16se w16cid w16 w16cex w16sdtdh w16du wp14">
+  <w:p>
+    <w:pPr>
+      <w:jc w:val="both"/>
+      <w:rPr>
+        <w:rFonts w:ascii="Carlito" w:hAnsi="Carlito" w:cs="Carlito"/>
+        <w:sz w:val="20"/>
+        <w:szCs w:val="20"/>
+        <w:lang w:val="en-US"/>
+      </w:rPr>
+    </w:pPr>
+    <w:proofErr w:type="spellStart"/>
+    <w:r>
+      <w:rPr>
+        <w:rFonts w:ascii="Carlito" w:hAnsi="Carlito" w:cs="Carlito"/>
+        <w:sz w:val="20"/>
+        <w:szCs w:val="20"/>
+        <w:lang w:val="en-US"/>
+      </w:rPr>
+      <w:t>Matriz</w:t>
+    </w:r>
+    <w:proofErr w:type="spellEnd"/>
+    <w:r>
+      <w:rPr>
+        <w:rFonts w:ascii="Carlito" w:hAnsi="Carlito" w:cs="Carlito"/>
+        <w:sz w:val="20"/>
+        <w:szCs w:val="20"/>
+        <w:lang w:val="en-US"/>
+      </w:rPr>
+      <w:t xml:space="preserve"> de </w:t>
+    </w:r>
+    <w:proofErr w:type="spellStart"/>
+    <w:r>
+      <w:rPr>
+        <w:rFonts w:ascii="Carlito" w:hAnsi="Carlito" w:cs="Carlito"/>
+        <w:sz w:val="20"/>
+        <w:szCs w:val="20"/>
+        <w:lang w:val="en-US"/>
+      </w:rPr>
+      <w:t>Riscos</w:t>
+    </w:r>
+    <w:proofErr w:type="spellEnd"/>
+    <w:r>
+      <w:rPr>
+        <w:rFonts w:ascii="Carlito" w:hAnsi="Carlito" w:cs="Carlito"/>
+        <w:sz w:val="20"/>
+        <w:szCs w:val="20"/>
+        <w:lang w:val="en-US"/>
+      </w:rPr>
+      <w:t xml:space="preserve"> </w:t>
+    </w:r>
+    <w:proofErr w:type="spellStart"/>
+    <w:r>
+      <w:rPr>
+        <w:rFonts w:ascii="Carlito" w:hAnsi="Carlito" w:cs="Carlito"/>
+        <w:sz w:val="20"/>
+        <w:szCs w:val="20"/>
+        <w:lang w:val="en-US"/>
+      </w:rPr>
+      <w:t>gerada</w:t>
+    </w:r>
+    <w:proofErr w:type="spellEnd"/>
+    <w:r>
+      <w:rPr>
+        <w:rFonts w:ascii="Carlito" w:hAnsi="Carlito" w:cs="Carlito"/>
+        <w:sz w:val="20"/>
+        <w:szCs w:val="20"/>
+        <w:lang w:val="en-US"/>
+      </w:rPr>
+      <w:t xml:space="preserve"> </w:t>
+    </w:r>
+    <w:proofErr w:type="spellStart"/>
+    <w:r>
+      <w:rPr>
+        <w:rFonts w:ascii="Carlito" w:hAnsi="Carlito" w:cs="Carlito"/>
+        <w:sz w:val="20"/>
+        <w:szCs w:val="20"/>
+        <w:lang w:val="en-US"/>
+      </w:rPr>
+      <w:t>pelo</w:t>
+    </w:r>
+    <w:proofErr w:type="spellEnd"/>
+    <w:r>
+      <w:rPr>
+        <w:rFonts w:ascii="Carlito" w:hAnsi="Carlito" w:cs="Carlito"/>
+        <w:sz w:val="20"/>
+        <w:szCs w:val="20"/>
+        <w:lang w:val="en-US"/>
+      </w:rPr>
+      <w:t xml:space="preserve"> </w:t>
+    </w:r>
+    <w:r>
+      <w:rPr>
+        <w:rFonts w:ascii="Carlito" w:hAnsi="Carlito" w:cs="Carlito"/>
+        <w:i/>
+        <w:iCs/>
+        <w:sz w:val="20"/>
+        <w:szCs w:val="20"/>
+        <w:lang w:val="en-US"/>
+      </w:rPr>
+      <w:t>Software ‘</w:t>
+    </w:r>
+    <w:proofErr w:type="spellStart"/>
+    <w:r>
+      <w:rPr>
+        <w:rFonts w:ascii="Carlito" w:hAnsi="Carlito" w:cs="Carlito"/>
+        <w:i/>
+        <w:iCs/>
+        <w:sz w:val="20"/>
+        <w:szCs w:val="20"/>
+        <w:lang w:val="en-US"/>
+      </w:rPr>
+      <w:t>Licitação</w:t>
+    </w:r>
+    <w:proofErr w:type="spellEnd"/>
+    <w:r>
+      <w:rPr>
+        <w:rFonts w:ascii="Carlito" w:hAnsi="Carlito" w:cs="Carlito"/>
+        <w:i/>
+        <w:iCs/>
+        <w:sz w:val="20"/>
+        <w:szCs w:val="20"/>
+        <w:lang w:val="en-US"/>
+      </w:rPr>
+      <w:t xml:space="preserve"> 360’</w:t>
+    </w:r>
+    <w:r>
+      <w:rPr>
+        <w:rFonts w:ascii="Carlito" w:hAnsi="Carlito" w:cs="Carlito"/>
+        <w:sz w:val="20"/>
+        <w:szCs w:val="20"/>
+        <w:lang w:val="en-US"/>
+      </w:rPr>
+      <w:t xml:space="preserve">, </w:t>
+    </w:r>
+    <w:proofErr w:type="spellStart"/>
+    <w:r>
+      <w:rPr>
+        <w:rFonts w:ascii="Carlito" w:hAnsi="Carlito" w:cs="Carlito"/>
+        <w:sz w:val="20"/>
+        <w:szCs w:val="20"/>
+        <w:lang w:val="en-US"/>
+      </w:rPr>
+      <w:t>desenvolvido</w:t>
+    </w:r>
+    <w:proofErr w:type="spellEnd"/>
+    <w:r>
+      <w:rPr>
+        <w:rFonts w:ascii="Carlito" w:hAnsi="Carlito" w:cs="Carlito"/>
+        <w:sz w:val="20"/>
+        <w:szCs w:val="20"/>
+        <w:lang w:val="en-US"/>
+      </w:rPr>
+      <w:t xml:space="preserve"> no Centro de </w:t>
+    </w:r>
+    <w:proofErr w:type="spellStart"/>
+    <w:r>
+      <w:rPr>
+        <w:rFonts w:ascii="Carlito" w:hAnsi="Carlito" w:cs="Carlito"/>
+        <w:sz w:val="20"/>
+        <w:szCs w:val="20"/>
+        <w:lang w:val="en-US"/>
+      </w:rPr>
+      <w:t>Intendência</w:t>
+    </w:r>
+    <w:proofErr w:type="spellEnd"/>
+    <w:r>
+      <w:rPr>
+        <w:rFonts w:ascii="Carlito" w:hAnsi="Carlito" w:cs="Carlito"/>
+        <w:sz w:val="20"/>
+        <w:szCs w:val="20"/>
+        <w:lang w:val="en-US"/>
+      </w:rPr>
+      <w:t xml:space="preserve"> da Marinha </w:t>
+    </w:r>
+    <w:proofErr w:type="spellStart"/>
+    <w:r>
+      <w:rPr>
+        <w:rFonts w:ascii="Carlito" w:hAnsi="Carlito" w:cs="Carlito"/>
+        <w:sz w:val="20"/>
+        <w:szCs w:val="20"/>
+        <w:lang w:val="en-US"/>
+      </w:rPr>
+      <w:t>em</w:t>
+    </w:r>
+    <w:proofErr w:type="spellEnd"/>
+    <w:r>
+      <w:rPr>
+        <w:rFonts w:ascii="Carlito" w:hAnsi="Carlito" w:cs="Carlito"/>
+        <w:sz w:val="20"/>
+        <w:szCs w:val="20"/>
+        <w:lang w:val="en-US"/>
+      </w:rPr>
+      <w:t xml:space="preserve"> Brasília (CeIMBra).</w:t>
+    </w:r>
+  </w:p>
+</w:ftr>
+</file>
+
+<file path=word/footnotes.xml><?xml version="1.0" encoding="utf-8"?>
+<w:footnotes xmlns:wpc="http://schemas.microsoft.com/office/word/2010/wordprocessingCanvas" xmlns:cx="http://schemas.microsoft.com/office/drawing/2014/chartex" xmlns:cx1="http://schemas.microsoft.com/office/drawing/2015/9/8/chartex" xmlns:cx2="http://schemas.microsoft.com/office/drawing/2015/10/21/chartex" xmlns:cx3="http://schemas.microsoft.com/office/drawing/2016/5/9/chartex" xmlns:cx4="http://schemas.microsoft.com/office/drawing/2016/5/10/chartex" xmlns:cx5="http://schemas.microsoft.com/office/drawing/2016/5/11/chartex" xmlns:cx6="http://schemas.microsoft.com/office/drawing/2016/5/12/chartex" xmlns:cx7="http://schemas.microsoft.com/office/drawing/2016/5/13/chartex" xmlns:cx8="http://schemas.microsoft.com/office/drawing/2016/5/14/chartex" xmlns:mc="http://schemas.openxmlformats.org/markup-compatibility/2006" xmlns:aink="http://schemas.microsoft.com/office/drawing/2016/ink" xmlns:am3d="http://schemas.microsoft.com/office/drawing/2017/model3d" xmlns:o="urn:schemas-microsoft-com:office:office" xmlns:oel="http://schemas.microsoft.com/office/2019/extlst" xmlns:r="http://schemas.openxmlformats.org/officeDocument/2006/relationships" xmlns:m="http://schemas.openxmlformats.org/officeDocument/2006/math" xmlns:v="urn:schemas-microsoft-com:vml" xmlns:wp14="http://schemas.microsoft.com/office/word/2010/wordprocessingDrawing" xmlns:wp="http://schemas.openxmlformats.org/drawingml/2006/wordprocessingDrawing" xmlns:w10="urn:schemas-microsoft-com:office:word" xmlns:w="http://schemas.openxmlformats.org/wordprocessingml/2006/main" xmlns:w14="http://schemas.microsoft.com/office/word/2010/wordml" xmlns:w15="http://schemas.microsoft.com/office/word/2012/wordml" xmlns:w16cex="http://schemas.microsoft.com/office/word/2018/wordml/cex" xmlns:w16cid="http://schemas.microsoft.com/office/word/2016/wordml/cid" xmlns:w16="http://schemas.microsoft.com/office/word/2018/wordml" xmlns:w16du="http://schemas.microsoft.com/office/word/2023/wordml/word16du" xmlns:w16sdtdh="http://schemas.microsoft.com/office/word/2020/wordml/sdtdatahash" xmlns:w16se="http://schemas.microsoft.com/office/word/2015/wordml/symex" xmlns:wpg="http://schemas.microsoft.com/office/word/2010/wordprocessingGroup" xmlns:wpi="http://schemas.microsoft.com/office/word/2010/wordprocessingInk" xmlns:wne="http://schemas.microsoft.com/office/word/2006/wordml" xmlns:wps="http://schemas.microsoft.com/office/word/2010/wordprocessingShape" mc:Ignorable="w14 w15 w16se w16cid w16 w16cex w16sdtdh w16du wp14">
+  <w:footnote w:type="separator" w:id="-1">
+    <w:p>
+      <w:pPr>
+        <w:spacing w:after="0" w:line="240" w:lineRule="auto"/>
+      </w:pPr>
+      <w:r>
+        <w:separator/>
+      </w:r>
+    </w:p>
+  </w:footnote>
+  <w:footnote w:type="continuationSeparator" w:id="0">
+    <w:p>
+      <w:pPr>
+        <w:spacing w:after="0" w:line="240" w:lineRule="auto"/>
+      </w:pPr>
+      <w:r>
+        <w:continuationSeparator/>
+      </w:r>
+    </w:p>
+  </w:footnote>
+</w:footnotes>
 </file>
 
 <file path=word/styles.xml><?xml version="1.0" encoding="utf-8"?>
@@ -1920,6 +1419,50 @@
       <w:spacing w:val="5"/>
     </w:rPr>
   </w:style>
+  <w:style w:type="paragraph" w:styleId="Cabealho">
+    <w:name w:val="header"/>
+    <w:basedOn w:val="Normal"/>
+    <w:link w:val="CabealhoChar"/>
+    <w:uiPriority w:val="99"/>
+    <w:unhideWhenUsed/>
+    <w:rsid w:val="00E96391"/>
+    <w:pPr>
+      <w:tabs>
+        <w:tab w:val="center" w:pos="4252"/>
+        <w:tab w:val="right" w:pos="8504"/>
+      </w:tabs>
+      <w:spacing w:after="0" w:line="240" w:lineRule="auto"/>
+    </w:pPr>
+  </w:style>
+  <w:style w:type="character" w:customStyle="1" w:styleId="CabealhoChar">
+    <w:name w:val="Cabeçalho Char"/>
+    <w:basedOn w:val="Fontepargpadro"/>
+    <w:link w:val="Cabealho"/>
+    <w:uiPriority w:val="99"/>
+    <w:rsid w:val="00E96391"/>
+  </w:style>
+  <w:style w:type="paragraph" w:styleId="Rodap">
+    <w:name w:val="footer"/>
+    <w:basedOn w:val="Normal"/>
+    <w:link w:val="RodapChar"/>
+    <w:uiPriority w:val="99"/>
+    <w:unhideWhenUsed/>
+    <w:rsid w:val="00E96391"/>
+    <w:pPr>
+      <w:tabs>
+        <w:tab w:val="center" w:pos="4252"/>
+        <w:tab w:val="right" w:pos="8504"/>
+      </w:tabs>
+      <w:spacing w:after="0" w:line="240" w:lineRule="auto"/>
+    </w:pPr>
+  </w:style>
+  <w:style w:type="character" w:customStyle="1" w:styleId="RodapChar">
+    <w:name w:val="Rodapé Char"/>
+    <w:basedOn w:val="Fontepargpadro"/>
+    <w:link w:val="Rodap"/>
+    <w:uiPriority w:val="99"/>
+    <w:rsid w:val="00E96391"/>
+  </w:style>
 </w:styles>
 </file>
 

</xml_diff>